<commit_message>
Add 6, 7 and 9 Labs
</commit_message>
<xml_diff>
--- a/ComputerGraphics/Lab6/Lab6.docx
+++ b/ComputerGraphics/Lab6/Lab6.docx
@@ -97,7 +97,7 @@
     <w:p>
       <w:pPr>
         <w:rPr>
-          <w:lang w:val="en-US"/>
+          <w:lang w:val="uk-UA"/>
         </w:rPr>
       </w:pPr>
       <w:r>
@@ -112,8 +112,6 @@
         </w:rPr>
         <w:t>реалізації</w:t>
       </w:r>
-      <w:bookmarkStart w:id="0" w:name="_GoBack"/>
-      <w:bookmarkEnd w:id="0"/>
       <w:r>
         <w:rPr>
           <w:lang w:val="uk-UA"/>
@@ -485,7 +483,41 @@
         <w:rPr>
           <w:lang w:val="uk-UA"/>
         </w:rPr>
-        <w:t xml:space="preserve"> заданої множини точок. Ця точка є вершиною оболонки і тепер необхідно знайти точку р</w:t>
+        <w:t xml:space="preserve"> заданої множини точок.</w:t>
+      </w:r>
+      <w:r>
+        <w:rPr>
+          <w:lang w:val="uk-UA"/>
+        </w:rPr>
+        <w:t xml:space="preserve"> В якості такої точки зазвичай береться </w:t>
+      </w:r>
+      <w:proofErr w:type="spellStart"/>
+      <w:r>
+        <w:rPr>
+          <w:lang w:val="uk-UA"/>
+        </w:rPr>
+        <w:t>найлівіша</w:t>
+      </w:r>
+      <w:proofErr w:type="spellEnd"/>
+      <w:r>
+        <w:rPr>
+          <w:lang w:val="uk-UA"/>
+        </w:rPr>
+        <w:t xml:space="preserve"> найнижча т</w:t>
+      </w:r>
+      <w:bookmarkStart w:id="0" w:name="_GoBack"/>
+      <w:bookmarkEnd w:id="0"/>
+      <w:r>
+        <w:rPr>
+          <w:lang w:val="uk-UA"/>
+        </w:rPr>
+        <w:t>очка.</w:t>
+      </w:r>
+      <w:r>
+        <w:rPr>
+          <w:lang w:val="uk-UA"/>
+        </w:rPr>
+        <w:t xml:space="preserve"> Ця точка є вершиною оболонки і тепер необхідно знайти точку р</w:t>
       </w:r>
       <w:r>
         <w:rPr>

</xml_diff>